<commit_message>
incluyo cambios en splash por una animacion mejor y reajusto tamaño, realizo ficheros de localizacion,modifico main, creo toolbar y y mas widgets en el main, un calendario, un reloj, botones y la toolbar tiene un menu que manda a settings donde he puesto una listview para las opciones que vayamos pensando, actualizo memoria del proyecto con los cambios realizados
</commit_message>
<xml_diff>
--- a/DOCUMENTOS/Memoria del proyecto.docx
+++ b/DOCUMENTOS/Memoria del proyecto.docx
@@ -177,10 +177,7 @@
         <w:t>ú</w:t>
       </w:r>
       <w:r>
-        <w:t>ltiples aplicaciones para cumplir con estas funciones, lo que complica el seguimiento de ta</w:t>
-      </w:r>
-      <w:r>
-        <w:t>reas y afecta la productividad.</w:t>
+        <w:t>ltiples aplicaciones para cumplir con estas funciones, lo que complica el seguimiento de tareas y afecta la productividad.</w:t>
       </w:r>
     </w:p>
     <w:p>
@@ -251,10 +248,7 @@
         <w:t>ó</w:t>
       </w:r>
       <w:r>
-        <w:t xml:space="preserve">n y el </w:t>
-      </w:r>
-      <w:r>
-        <w:t>control de actividades diarias.</w:t>
+        <w:t>n y el control de actividades diarias.</w:t>
       </w:r>
     </w:p>
     <w:p>
@@ -459,10 +453,7 @@
         <w:t>ó</w:t>
       </w:r>
       <w:r>
-        <w:t xml:space="preserve">n del tiempo, simplificando su vida </w:t>
-      </w:r>
-      <w:r>
-        <w:t>día a día.</w:t>
+        <w:t>n del tiempo, simplificando su vida día a día.</w:t>
       </w:r>
     </w:p>
     <w:p>
@@ -700,10 +691,7 @@
         </w:numPr>
       </w:pPr>
       <w:r>
-        <w:t>Usaremos Java para desa</w:t>
-      </w:r>
-      <w:r>
-        <w:t>rrollar la aplicación</w:t>
+        <w:t>Usaremos Java para desarrollar la aplicación</w:t>
       </w:r>
       <w:r>
         <w:t>.</w:t>
@@ -1123,6 +1111,160 @@
           <w:color w:val="6600FF"/>
         </w:rPr>
         <w:t xml:space="preserve"> =)</w:t>
+      </w:r>
+    </w:p>
+    <w:p>
+      <w:pPr>
+        <w:ind w:left="708"/>
+        <w:rPr>
+          <w:color w:val="6600FF"/>
+        </w:rPr>
+      </w:pPr>
+      <w:r>
+        <w:rPr>
+          <w:color w:val="6600FF"/>
+        </w:rPr>
+        <w:t xml:space="preserve">02/10/2024 (Yosef): Creo las </w:t>
+      </w:r>
+      <w:proofErr w:type="spellStart"/>
+      <w:r>
+        <w:rPr>
+          <w:color w:val="6600FF"/>
+        </w:rPr>
+        <w:t>activities</w:t>
+      </w:r>
+      <w:proofErr w:type="spellEnd"/>
+      <w:r>
+        <w:rPr>
+          <w:color w:val="6600FF"/>
+        </w:rPr>
+        <w:t xml:space="preserve"> de </w:t>
+      </w:r>
+      <w:proofErr w:type="spellStart"/>
+      <w:r>
+        <w:rPr>
+          <w:color w:val="6600FF"/>
+        </w:rPr>
+        <w:t>setting</w:t>
+      </w:r>
+      <w:proofErr w:type="spellEnd"/>
+      <w:r>
+        <w:rPr>
+          <w:color w:val="6600FF"/>
+        </w:rPr>
+        <w:t xml:space="preserve"> y </w:t>
+      </w:r>
+      <w:proofErr w:type="spellStart"/>
+      <w:r>
+        <w:rPr>
+          <w:color w:val="6600FF"/>
+        </w:rPr>
+        <w:t>splashscreen</w:t>
+      </w:r>
+      <w:proofErr w:type="spellEnd"/>
+      <w:r>
+        <w:rPr>
+          <w:color w:val="6600FF"/>
+        </w:rPr>
+        <w:t xml:space="preserve">. Creo sus documentos de </w:t>
+      </w:r>
+      <w:proofErr w:type="spellStart"/>
+      <w:r>
+        <w:rPr>
+          <w:color w:val="6600FF"/>
+        </w:rPr>
+        <w:t>layout</w:t>
+      </w:r>
+      <w:proofErr w:type="spellEnd"/>
+      <w:r>
+        <w:rPr>
+          <w:color w:val="6600FF"/>
+        </w:rPr>
+        <w:t xml:space="preserve">, modifico para darle aspecto. Creo en la </w:t>
+      </w:r>
+      <w:proofErr w:type="spellStart"/>
+      <w:r>
+        <w:rPr>
+          <w:color w:val="6600FF"/>
+        </w:rPr>
+        <w:t>activity</w:t>
+      </w:r>
+      <w:proofErr w:type="spellEnd"/>
+      <w:r>
+        <w:rPr>
+          <w:color w:val="6600FF"/>
+        </w:rPr>
+        <w:t xml:space="preserve"> </w:t>
+      </w:r>
+      <w:proofErr w:type="spellStart"/>
+      <w:r>
+        <w:rPr>
+          <w:color w:val="6600FF"/>
+        </w:rPr>
+        <w:t>main</w:t>
+      </w:r>
+      <w:proofErr w:type="spellEnd"/>
+      <w:r>
+        <w:rPr>
+          <w:color w:val="6600FF"/>
+        </w:rPr>
+        <w:t xml:space="preserve"> aspecto gráfico, incluyo widgets, funcionalidades a los menús y una </w:t>
+      </w:r>
+      <w:proofErr w:type="spellStart"/>
+      <w:r>
+        <w:rPr>
+          <w:color w:val="6600FF"/>
+        </w:rPr>
+        <w:t>toolbar</w:t>
+      </w:r>
+      <w:proofErr w:type="spellEnd"/>
+      <w:r>
+        <w:rPr>
+          <w:color w:val="6600FF"/>
+        </w:rPr>
+        <w:t xml:space="preserve"> funcional que. En </w:t>
+      </w:r>
+      <w:proofErr w:type="spellStart"/>
+      <w:r>
+        <w:rPr>
+          <w:color w:val="6600FF"/>
+        </w:rPr>
+        <w:t>setting</w:t>
+      </w:r>
+      <w:proofErr w:type="spellEnd"/>
+      <w:r>
+        <w:rPr>
+          <w:color w:val="6600FF"/>
+        </w:rPr>
+        <w:t xml:space="preserve"> creo una </w:t>
+      </w:r>
+      <w:proofErr w:type="spellStart"/>
+      <w:r>
+        <w:rPr>
+          <w:color w:val="6600FF"/>
+        </w:rPr>
+        <w:t>listview</w:t>
+      </w:r>
+      <w:proofErr w:type="spellEnd"/>
+      <w:r>
+        <w:rPr>
+          <w:color w:val="6600FF"/>
+        </w:rPr>
+        <w:t xml:space="preserve"> para poder cargar todas las configuraciones, según las vayamos teniendo. Creo también los ficheros de internacionalización y los ficheros de menú para darle aspecto a estos. Creo una animación para </w:t>
+      </w:r>
+      <w:proofErr w:type="spellStart"/>
+      <w:r>
+        <w:rPr>
+          <w:color w:val="6600FF"/>
+        </w:rPr>
+        <w:t>splashscreen</w:t>
+      </w:r>
+      <w:proofErr w:type="spellEnd"/>
+      <w:r>
+        <w:rPr>
+          <w:color w:val="6600FF"/>
+        </w:rPr>
+        <w:t xml:space="preserve"> y hago push.</w:t>
       </w:r>
       <w:bookmarkStart w:id="0" w:name="_GoBack"/>
       <w:bookmarkEnd w:id="0"/>

</xml_diff>

<commit_message>
Hago mejoras gráficas, creo fragments y doy funcionalidad básica al de calendar, subo imágenes, cambio sistema de botones, implementos métodos para el reescalado de las apps, implemento lo necesario para cargar los fragments en el main y para que se ajuste la app a la pantalla y actualizo memoria
</commit_message>
<xml_diff>
--- a/DOCUMENTOS/Memoria del proyecto.docx
+++ b/DOCUMENTOS/Memoria del proyecto.docx
@@ -1264,10 +1264,198 @@
         <w:rPr>
           <w:color w:val="6600FF"/>
         </w:rPr>
-        <w:t xml:space="preserve"> y hago push.</w:t>
+        <w:t xml:space="preserve"> y hago </w:t>
+      </w:r>
+      <w:proofErr w:type="spellStart"/>
+      <w:r>
+        <w:rPr>
+          <w:color w:val="6600FF"/>
+        </w:rPr>
+        <w:t>push</w:t>
+      </w:r>
+      <w:proofErr w:type="spellEnd"/>
+      <w:r>
+        <w:rPr>
+          <w:color w:val="6600FF"/>
+        </w:rPr>
+        <w:t>.</w:t>
+      </w:r>
+    </w:p>
+    <w:p>
+      <w:pPr>
+        <w:ind w:left="708"/>
+        <w:rPr>
+          <w:color w:val="6600FF"/>
+        </w:rPr>
+      </w:pPr>
+      <w:r>
+        <w:rPr>
+          <w:color w:val="6600FF"/>
+        </w:rPr>
+        <w:t>03</w:t>
+      </w:r>
+      <w:r>
+        <w:rPr>
+          <w:color w:val="6600FF"/>
+        </w:rPr>
+        <w:t xml:space="preserve">/10/2024 (Yosef): </w:t>
+      </w:r>
+      <w:r>
+        <w:rPr>
+          <w:color w:val="6600FF"/>
+        </w:rPr>
+        <w:t xml:space="preserve">He implementado muchos cambios gráficos, sobre todo al </w:t>
+      </w:r>
+      <w:proofErr w:type="spellStart"/>
+      <w:r>
+        <w:rPr>
+          <w:color w:val="6600FF"/>
+        </w:rPr>
+        <w:t>main</w:t>
+      </w:r>
+      <w:proofErr w:type="spellEnd"/>
+      <w:r>
+        <w:rPr>
+          <w:color w:val="6600FF"/>
+        </w:rPr>
+        <w:t xml:space="preserve">. He creado tres </w:t>
+      </w:r>
+      <w:proofErr w:type="spellStart"/>
+      <w:r>
+        <w:rPr>
+          <w:color w:val="6600FF"/>
+        </w:rPr>
+        <w:t>fragments</w:t>
+      </w:r>
+      <w:proofErr w:type="spellEnd"/>
+      <w:r>
+        <w:rPr>
+          <w:color w:val="6600FF"/>
+        </w:rPr>
+        <w:t xml:space="preserve"> para que sean los principales de la app. Uno de ellos tiene ya bastante funcionalidad que es el del calendario. Mi idea es poner el calendario en medio, el </w:t>
+      </w:r>
+      <w:proofErr w:type="spellStart"/>
+      <w:r>
+        <w:rPr>
+          <w:color w:val="6600FF"/>
+        </w:rPr>
+        <w:t>fragment</w:t>
+      </w:r>
+      <w:proofErr w:type="spellEnd"/>
+      <w:r>
+        <w:rPr>
+          <w:color w:val="6600FF"/>
+        </w:rPr>
+        <w:t xml:space="preserve"> </w:t>
+      </w:r>
+      <w:proofErr w:type="spellStart"/>
+      <w:r>
+        <w:rPr>
+          <w:color w:val="6600FF"/>
+        </w:rPr>
+        <w:t>today</w:t>
+      </w:r>
+      <w:proofErr w:type="spellEnd"/>
+      <w:r>
+        <w:rPr>
+          <w:color w:val="6600FF"/>
+        </w:rPr>
+        <w:t xml:space="preserve"> para que salgan los eventos que tenga el usuario en ese día a la izquierda y las notas genéricas a la derecha. El calendario del </w:t>
+      </w:r>
+      <w:proofErr w:type="spellStart"/>
+      <w:r>
+        <w:rPr>
+          <w:color w:val="6600FF"/>
+        </w:rPr>
+        <w:t>fragment</w:t>
+      </w:r>
+      <w:proofErr w:type="spellEnd"/>
+      <w:r>
+        <w:rPr>
+          <w:color w:val="6600FF"/>
+        </w:rPr>
+        <w:t xml:space="preserve"> calendario le he implementado un método para que devuelva el día que se está </w:t>
+      </w:r>
+      <w:proofErr w:type="spellStart"/>
+      <w:r>
+        <w:rPr>
+          <w:color w:val="6600FF"/>
+        </w:rPr>
+        <w:t>pickeando</w:t>
+      </w:r>
+      <w:proofErr w:type="spellEnd"/>
+      <w:r>
+        <w:rPr>
+          <w:color w:val="6600FF"/>
+        </w:rPr>
+        <w:t xml:space="preserve"> y un </w:t>
+      </w:r>
+      <w:proofErr w:type="spellStart"/>
+      <w:r>
+        <w:rPr>
+          <w:color w:val="6600FF"/>
+        </w:rPr>
+        <w:t>toast</w:t>
+      </w:r>
+      <w:proofErr w:type="spellEnd"/>
+      <w:r>
+        <w:rPr>
+          <w:color w:val="6600FF"/>
+        </w:rPr>
+        <w:t xml:space="preserve"> comentado para que podamos ir probando. En un futuro, mi idea sería que cuando se pincha un día en concreto se abriese una </w:t>
+      </w:r>
+      <w:proofErr w:type="spellStart"/>
+      <w:r>
+        <w:rPr>
+          <w:color w:val="6600FF"/>
+        </w:rPr>
+        <w:t>activity</w:t>
+      </w:r>
+      <w:proofErr w:type="spellEnd"/>
+      <w:r>
+        <w:rPr>
+          <w:color w:val="6600FF"/>
+        </w:rPr>
+        <w:t xml:space="preserve"> nueva con las notas, los eventos que tiene ese día el usuario y la pestaña de hoy que fuese un desglose del día actual pero más detallado, implementando una línea temporal como a las 12 </w:t>
+      </w:r>
+      <w:proofErr w:type="spellStart"/>
+      <w:r>
+        <w:rPr>
+          <w:color w:val="6600FF"/>
+        </w:rPr>
+        <w:t>reunion</w:t>
+      </w:r>
+      <w:proofErr w:type="spellEnd"/>
+      <w:r>
+        <w:rPr>
+          <w:color w:val="6600FF"/>
+        </w:rPr>
+        <w:t xml:space="preserve"> a las 14 comida y a las 16 gimnasio. Idme diciendo que os parece. El próximo día pondré todos los ‘botones’ con las imágenes escaladas, hay con color y sin color para dar un </w:t>
+      </w:r>
+      <w:proofErr w:type="spellStart"/>
+      <w:r>
+        <w:rPr>
+          <w:color w:val="6600FF"/>
+        </w:rPr>
+        <w:t>feedback</w:t>
+      </w:r>
+      <w:proofErr w:type="spellEnd"/>
+      <w:r>
+        <w:rPr>
+          <w:color w:val="6600FF"/>
+        </w:rPr>
+        <w:t xml:space="preserve"> al usuario indicando en cual está en todo momento, cuando pinchas uno se pone a color y cuando lo deseleccionas le ponemos el sin color.</w:t>
       </w:r>
       <w:bookmarkStart w:id="0" w:name="_GoBack"/>
       <w:bookmarkEnd w:id="0"/>
+    </w:p>
+    <w:p>
+      <w:pPr>
+        <w:ind w:left="708"/>
+        <w:rPr>
+          <w:color w:val="6600FF"/>
+        </w:rPr>
+      </w:pPr>
     </w:p>
     <w:sectPr>
       <w:headerReference w:type="even" r:id="rId7"/>

</xml_diff>

<commit_message>
Los botones cambian de color, incluyo listview actualizable en todayfragment, cambios en el gradle, en el main y las strings, además de otros cambios menores, como nombres de variables o métodos para interconctar los fragments con la main.
</commit_message>
<xml_diff>
--- a/DOCUMENTOS/Memoria del proyecto.docx
+++ b/DOCUMENTOS/Memoria del proyecto.docx
@@ -1,6 +1,6 @@
 
 <file path=word/document.xml><?xml version="1.0" encoding="utf-8"?>
-<w:document xmlns:wpc="http://schemas.microsoft.com/office/word/2010/wordprocessingCanvas" xmlns:cx="http://schemas.microsoft.com/office/drawing/2014/chartex" xmlns:cx1="http://schemas.microsoft.com/office/drawing/2015/9/8/chartex" xmlns:mc="http://schemas.openxmlformats.org/markup-compatibility/2006" xmlns:o="urn:schemas-microsoft-com:office:office" xmlns:r="http://schemas.openxmlformats.org/officeDocument/2006/relationships" xmlns:m="http://schemas.openxmlformats.org/officeDocument/2006/math" xmlns:v="urn:schemas-microsoft-com:vml" xmlns:wp14="http://schemas.microsoft.com/office/word/2010/wordprocessingDrawing" xmlns:wp="http://schemas.openxmlformats.org/drawingml/2006/wordprocessingDrawing" xmlns:w10="urn:schemas-microsoft-com:office:word" xmlns:w="http://schemas.openxmlformats.org/wordprocessingml/2006/main" xmlns:w14="http://schemas.microsoft.com/office/word/2010/wordml" xmlns:w15="http://schemas.microsoft.com/office/word/2012/wordml" xmlns:w16se="http://schemas.microsoft.com/office/word/2015/wordml/symex" xmlns:wpg="http://schemas.microsoft.com/office/word/2010/wordprocessingGroup" xmlns:wpi="http://schemas.microsoft.com/office/word/2010/wordprocessingInk" xmlns:wne="http://schemas.microsoft.com/office/word/2006/wordml" xmlns:wps="http://schemas.microsoft.com/office/word/2010/wordprocessingShape" mc:Ignorable="w14 w15 w16se wp14">
+<w:document xmlns:wpc="http://schemas.microsoft.com/office/word/2010/wordprocessingCanvas" xmlns:cx="http://schemas.microsoft.com/office/drawing/2014/chartex" xmlns:cx1="http://schemas.microsoft.com/office/drawing/2015/9/8/chartex" xmlns:cx2="http://schemas.microsoft.com/office/drawing/2015/10/21/chartex" xmlns:cx3="http://schemas.microsoft.com/office/drawing/2016/5/9/chartex" xmlns:cx4="http://schemas.microsoft.com/office/drawing/2016/5/10/chartex" xmlns:cx5="http://schemas.microsoft.com/office/drawing/2016/5/11/chartex" xmlns:cx6="http://schemas.microsoft.com/office/drawing/2016/5/12/chartex" xmlns:cx7="http://schemas.microsoft.com/office/drawing/2016/5/13/chartex" xmlns:cx8="http://schemas.microsoft.com/office/drawing/2016/5/14/chartex" xmlns:mc="http://schemas.openxmlformats.org/markup-compatibility/2006" xmlns:aink="http://schemas.microsoft.com/office/drawing/2016/ink" xmlns:am3d="http://schemas.microsoft.com/office/drawing/2017/model3d" xmlns:o="urn:schemas-microsoft-com:office:office" xmlns:oel="http://schemas.microsoft.com/office/2019/extlst" xmlns:r="http://schemas.openxmlformats.org/officeDocument/2006/relationships" xmlns:m="http://schemas.openxmlformats.org/officeDocument/2006/math" xmlns:v="urn:schemas-microsoft-com:vml" xmlns:wp14="http://schemas.microsoft.com/office/word/2010/wordprocessingDrawing" xmlns:wp="http://schemas.openxmlformats.org/drawingml/2006/wordprocessingDrawing" xmlns:w10="urn:schemas-microsoft-com:office:word" xmlns:w="http://schemas.openxmlformats.org/wordprocessingml/2006/main" xmlns:w14="http://schemas.microsoft.com/office/word/2010/wordml" xmlns:w15="http://schemas.microsoft.com/office/word/2012/wordml" xmlns:w16cex="http://schemas.microsoft.com/office/word/2018/wordml/cex" xmlns:w16cid="http://schemas.microsoft.com/office/word/2016/wordml/cid" xmlns:w16="http://schemas.microsoft.com/office/word/2018/wordml" xmlns:w16du="http://schemas.microsoft.com/office/word/2023/wordml/word16du" xmlns:w16sdtdh="http://schemas.microsoft.com/office/word/2020/wordml/sdtdatahash" xmlns:w16se="http://schemas.microsoft.com/office/word/2015/wordml/symex" xmlns:wpg="http://schemas.microsoft.com/office/word/2010/wordprocessingGroup" xmlns:wpi="http://schemas.microsoft.com/office/word/2010/wordprocessingInk" xmlns:wne="http://schemas.microsoft.com/office/word/2006/wordml" xmlns:wps="http://schemas.microsoft.com/office/word/2010/wordprocessingShape" mc:Ignorable="w14 w15 w16se w16cid w16 w16cex w16sdtdh w16du wp14">
   <w:body>
     <w:p>
       <w:pPr>
@@ -729,13 +729,8 @@
         </w:numPr>
       </w:pPr>
       <w:r>
-        <w:t xml:space="preserve">La aplicación guardará los datos en una base de datos </w:t>
-      </w:r>
-      <w:proofErr w:type="spellStart"/>
-      <w:r>
-        <w:t>SQLite</w:t>
-      </w:r>
-      <w:proofErr w:type="spellEnd"/>
+        <w:t>La aplicación guardará los datos en una base de datos SQLite</w:t>
+      </w:r>
       <w:r>
         <w:t>.</w:t>
       </w:r>
@@ -825,13 +820,8 @@
           <w:numId w:val="3"/>
         </w:numPr>
       </w:pPr>
-      <w:proofErr w:type="spellStart"/>
-      <w:r>
-        <w:t>SQLite</w:t>
-      </w:r>
-      <w:proofErr w:type="spellEnd"/>
-      <w:r>
-        <w:t xml:space="preserve"> ya viene por defecto para las aplicaciones Android y las bibliot</w:t>
+      <w:r>
+        <w:t>SQLite ya viene por defecto para las aplicaciones Android y las bibliot</w:t>
       </w:r>
       <w:r>
         <w:t>ecas vienen instaladas en el IDE</w:t>
@@ -849,15 +839,7 @@
         </w:numPr>
       </w:pPr>
       <w:r>
-        <w:t xml:space="preserve">Instalamos </w:t>
-      </w:r>
-      <w:proofErr w:type="spellStart"/>
-      <w:r>
-        <w:t>Git</w:t>
-      </w:r>
-      <w:proofErr w:type="spellEnd"/>
-      <w:r>
-        <w:t xml:space="preserve"> en nuestros ordenadores.</w:t>
+        <w:t>Instalamos Git en nuestros ordenadores.</w:t>
       </w:r>
     </w:p>
     <w:p>
@@ -1292,7 +1274,167 @@
         <w:rPr>
           <w:color w:val="6600FF"/>
         </w:rPr>
-        <w:t>03</w:t>
+        <w:t xml:space="preserve">03/10/2024 (Yosef): He implementado muchos cambios gráficos, sobre todo al </w:t>
+      </w:r>
+      <w:proofErr w:type="spellStart"/>
+      <w:r>
+        <w:rPr>
+          <w:color w:val="6600FF"/>
+        </w:rPr>
+        <w:t>main</w:t>
+      </w:r>
+      <w:proofErr w:type="spellEnd"/>
+      <w:r>
+        <w:rPr>
+          <w:color w:val="6600FF"/>
+        </w:rPr>
+        <w:t xml:space="preserve">. He creado tres </w:t>
+      </w:r>
+      <w:proofErr w:type="spellStart"/>
+      <w:r>
+        <w:rPr>
+          <w:color w:val="6600FF"/>
+        </w:rPr>
+        <w:t>fragments</w:t>
+      </w:r>
+      <w:proofErr w:type="spellEnd"/>
+      <w:r>
+        <w:rPr>
+          <w:color w:val="6600FF"/>
+        </w:rPr>
+        <w:t xml:space="preserve"> para que sean los principales de la app. Uno de ellos tiene ya bastante funcionalidad que es el del calendario. Mi idea es poner el calendario en medio, el </w:t>
+      </w:r>
+      <w:proofErr w:type="spellStart"/>
+      <w:r>
+        <w:rPr>
+          <w:color w:val="6600FF"/>
+        </w:rPr>
+        <w:t>fragment</w:t>
+      </w:r>
+      <w:proofErr w:type="spellEnd"/>
+      <w:r>
+        <w:rPr>
+          <w:color w:val="6600FF"/>
+        </w:rPr>
+        <w:t xml:space="preserve"> </w:t>
+      </w:r>
+      <w:proofErr w:type="spellStart"/>
+      <w:r>
+        <w:rPr>
+          <w:color w:val="6600FF"/>
+        </w:rPr>
+        <w:t>today</w:t>
+      </w:r>
+      <w:proofErr w:type="spellEnd"/>
+      <w:r>
+        <w:rPr>
+          <w:color w:val="6600FF"/>
+        </w:rPr>
+        <w:t xml:space="preserve"> para que salgan los eventos que tenga el usuario en ese día a la izquierda y las notas genéricas a la derecha. El calendario del </w:t>
+      </w:r>
+      <w:proofErr w:type="spellStart"/>
+      <w:r>
+        <w:rPr>
+          <w:color w:val="6600FF"/>
+        </w:rPr>
+        <w:t>fragment</w:t>
+      </w:r>
+      <w:proofErr w:type="spellEnd"/>
+      <w:r>
+        <w:rPr>
+          <w:color w:val="6600FF"/>
+        </w:rPr>
+        <w:t xml:space="preserve"> calendario le he implementado un método para que devuelva el día que se está </w:t>
+      </w:r>
+      <w:proofErr w:type="spellStart"/>
+      <w:r>
+        <w:rPr>
+          <w:color w:val="6600FF"/>
+        </w:rPr>
+        <w:t>pickeando</w:t>
+      </w:r>
+      <w:proofErr w:type="spellEnd"/>
+      <w:r>
+        <w:rPr>
+          <w:color w:val="6600FF"/>
+        </w:rPr>
+        <w:t xml:space="preserve"> y un </w:t>
+      </w:r>
+      <w:proofErr w:type="spellStart"/>
+      <w:r>
+        <w:rPr>
+          <w:color w:val="6600FF"/>
+        </w:rPr>
+        <w:t>toast</w:t>
+      </w:r>
+      <w:proofErr w:type="spellEnd"/>
+      <w:r>
+        <w:rPr>
+          <w:color w:val="6600FF"/>
+        </w:rPr>
+        <w:t xml:space="preserve"> comentado para que podamos ir probando. En un futuro, mi idea sería que cuando se pincha un día en concreto se abriese una </w:t>
+      </w:r>
+      <w:proofErr w:type="spellStart"/>
+      <w:r>
+        <w:rPr>
+          <w:color w:val="6600FF"/>
+        </w:rPr>
+        <w:t>activity</w:t>
+      </w:r>
+      <w:proofErr w:type="spellEnd"/>
+      <w:r>
+        <w:rPr>
+          <w:color w:val="6600FF"/>
+        </w:rPr>
+        <w:t xml:space="preserve"> nueva con las notas, los eventos que tiene ese día el usuario y la pestaña de hoy que fuese un desglose del día actual pero más detallado, implementando una línea temporal como a las 12 </w:t>
+      </w:r>
+      <w:proofErr w:type="spellStart"/>
+      <w:r>
+        <w:rPr>
+          <w:color w:val="6600FF"/>
+        </w:rPr>
+        <w:t>reunion</w:t>
+      </w:r>
+      <w:proofErr w:type="spellEnd"/>
+      <w:r>
+        <w:rPr>
+          <w:color w:val="6600FF"/>
+        </w:rPr>
+        <w:t xml:space="preserve"> a las 14 comida y a las 16 gimnasio. Idme diciendo que os parece. El próximo día pondré todos los ‘botones’ con las imágenes escaladas, hay con color y sin color para dar un </w:t>
+      </w:r>
+      <w:proofErr w:type="spellStart"/>
+      <w:r>
+        <w:rPr>
+          <w:color w:val="6600FF"/>
+        </w:rPr>
+        <w:t>feedback</w:t>
+      </w:r>
+      <w:proofErr w:type="spellEnd"/>
+      <w:r>
+        <w:rPr>
+          <w:color w:val="6600FF"/>
+        </w:rPr>
+        <w:t xml:space="preserve"> al usuario indicando en cual está en todo momento, cuando pinchas uno se pone a color y cuando lo deseleccionas le ponemos el sin color.</w:t>
+      </w:r>
+    </w:p>
+    <w:p>
+      <w:pPr>
+        <w:ind w:left="708"/>
+        <w:rPr>
+          <w:color w:val="6600FF"/>
+        </w:rPr>
+      </w:pPr>
+      <w:r>
+        <w:rPr>
+          <w:color w:val="6600FF"/>
+        </w:rPr>
+        <w:t>0</w:t>
+      </w:r>
+      <w:r>
+        <w:rPr>
+          <w:color w:val="6600FF"/>
+        </w:rPr>
+        <w:t>6</w:t>
       </w:r>
       <w:r>
         <w:rPr>
@@ -1304,7 +1446,7 @@
         <w:rPr>
           <w:color w:val="6600FF"/>
         </w:rPr>
-        <w:t xml:space="preserve">He implementado muchos cambios gráficos, sobre todo al </w:t>
+        <w:t xml:space="preserve">Los botones ya cambian de color al ser pulsados. Añado varios cambios al </w:t>
       </w:r>
       <w:proofErr w:type="spellStart"/>
       <w:r>
@@ -1318,21 +1460,7 @@
         <w:rPr>
           <w:color w:val="6600FF"/>
         </w:rPr>
-        <w:t xml:space="preserve">. He creado tres </w:t>
-      </w:r>
-      <w:proofErr w:type="spellStart"/>
-      <w:r>
-        <w:rPr>
-          <w:color w:val="6600FF"/>
-        </w:rPr>
-        <w:t>fragments</w:t>
-      </w:r>
-      <w:proofErr w:type="spellEnd"/>
-      <w:r>
-        <w:rPr>
-          <w:color w:val="6600FF"/>
-        </w:rPr>
-        <w:t xml:space="preserve"> para que sean los principales de la app. Uno de ellos tiene ya bastante funcionalidad que es el del calendario. Mi idea es poner el calendario en medio, el </w:t>
+        <w:t xml:space="preserve"> y al </w:t>
       </w:r>
       <w:proofErr w:type="spellStart"/>
       <w:r>
@@ -1360,49 +1488,49 @@
         <w:rPr>
           <w:color w:val="6600FF"/>
         </w:rPr>
-        <w:t xml:space="preserve"> para que salgan los eventos que tenga el usuario en ese día a la izquierda y las notas genéricas a la derecha. El calendario del </w:t>
-      </w:r>
-      <w:proofErr w:type="spellStart"/>
-      <w:r>
-        <w:rPr>
-          <w:color w:val="6600FF"/>
-        </w:rPr>
-        <w:t>fragment</w:t>
-      </w:r>
-      <w:proofErr w:type="spellEnd"/>
-      <w:r>
-        <w:rPr>
-          <w:color w:val="6600FF"/>
-        </w:rPr>
-        <w:t xml:space="preserve"> calendario le he implementado un método para que devuelva el día que se está </w:t>
-      </w:r>
-      <w:proofErr w:type="spellStart"/>
-      <w:r>
-        <w:rPr>
-          <w:color w:val="6600FF"/>
-        </w:rPr>
-        <w:t>pickeando</w:t>
-      </w:r>
-      <w:proofErr w:type="spellEnd"/>
-      <w:r>
-        <w:rPr>
-          <w:color w:val="6600FF"/>
-        </w:rPr>
-        <w:t xml:space="preserve"> y un </w:t>
-      </w:r>
-      <w:proofErr w:type="spellStart"/>
-      <w:r>
-        <w:rPr>
-          <w:color w:val="6600FF"/>
-        </w:rPr>
-        <w:t>toast</w:t>
-      </w:r>
-      <w:proofErr w:type="spellEnd"/>
-      <w:r>
-        <w:rPr>
-          <w:color w:val="6600FF"/>
-        </w:rPr>
-        <w:t xml:space="preserve"> comentado para que podamos ir probando. En un futuro, mi idea sería que cuando se pincha un día en concreto se abriese una </w:t>
+        <w:t xml:space="preserve"> para que se muestre el día actual, independientemente del idioma, un saludo y un </w:t>
+      </w:r>
+      <w:proofErr w:type="spellStart"/>
+      <w:r>
+        <w:rPr>
+          <w:color w:val="6600FF"/>
+        </w:rPr>
+        <w:t>listview</w:t>
+      </w:r>
+      <w:proofErr w:type="spellEnd"/>
+      <w:r>
+        <w:rPr>
+          <w:color w:val="6600FF"/>
+        </w:rPr>
+        <w:t xml:space="preserve"> que se llena con datos. El array que llena </w:t>
+      </w:r>
+      <w:proofErr w:type="spellStart"/>
+      <w:r>
+        <w:rPr>
+          <w:color w:val="6600FF"/>
+        </w:rPr>
+        <w:t>el</w:t>
+      </w:r>
+      <w:proofErr w:type="spellEnd"/>
+      <w:r>
+        <w:rPr>
+          <w:color w:val="6600FF"/>
+        </w:rPr>
+        <w:t xml:space="preserve"> </w:t>
+      </w:r>
+      <w:proofErr w:type="spellStart"/>
+      <w:r>
+        <w:rPr>
+          <w:color w:val="6600FF"/>
+        </w:rPr>
+        <w:t>listview</w:t>
+      </w:r>
+      <w:proofErr w:type="spellEnd"/>
+      <w:r>
+        <w:rPr>
+          <w:color w:val="6600FF"/>
+        </w:rPr>
+        <w:t xml:space="preserve"> se coge desde la </w:t>
       </w:r>
       <w:proofErr w:type="spellStart"/>
       <w:r>
@@ -1416,38 +1544,92 @@
         <w:rPr>
           <w:color w:val="6600FF"/>
         </w:rPr>
-        <w:t xml:space="preserve"> nueva con las notas, los eventos que tiene ese día el usuario y la pestaña de hoy que fuese un desglose del día actual pero más detallado, implementando una línea temporal como a las 12 </w:t>
-      </w:r>
-      <w:proofErr w:type="spellStart"/>
-      <w:r>
-        <w:rPr>
-          <w:color w:val="6600FF"/>
-        </w:rPr>
-        <w:t>reunion</w:t>
-      </w:r>
-      <w:proofErr w:type="spellEnd"/>
-      <w:r>
-        <w:rPr>
-          <w:color w:val="6600FF"/>
-        </w:rPr>
-        <w:t xml:space="preserve"> a las 14 comida y a las 16 gimnasio. Idme diciendo que os parece. El próximo día pondré todos los ‘botones’ con las imágenes escaladas, hay con color y sin color para dar un </w:t>
-      </w:r>
-      <w:proofErr w:type="spellStart"/>
-      <w:r>
-        <w:rPr>
-          <w:color w:val="6600FF"/>
-        </w:rPr>
-        <w:t>feedback</w:t>
-      </w:r>
-      <w:proofErr w:type="spellEnd"/>
-      <w:r>
-        <w:rPr>
-          <w:color w:val="6600FF"/>
-        </w:rPr>
-        <w:t xml:space="preserve"> al usuario indicando en cual está en todo momento, cuando pinchas uno se pone a color y cuando lo deseleccionas le ponemos el sin color.</w:t>
-      </w:r>
-      <w:bookmarkStart w:id="0" w:name="_GoBack"/>
-      <w:bookmarkEnd w:id="0"/>
+        <w:t xml:space="preserve"> </w:t>
+      </w:r>
+      <w:proofErr w:type="spellStart"/>
+      <w:r>
+        <w:rPr>
+          <w:color w:val="6600FF"/>
+        </w:rPr>
+        <w:t>main</w:t>
+      </w:r>
+      <w:proofErr w:type="spellEnd"/>
+      <w:r>
+        <w:rPr>
+          <w:color w:val="6600FF"/>
+        </w:rPr>
+        <w:t xml:space="preserve">, </w:t>
+      </w:r>
+      <w:proofErr w:type="spellStart"/>
+      <w:r>
+        <w:rPr>
+          <w:color w:val="6600FF"/>
+        </w:rPr>
+        <w:t>pásandolo</w:t>
+      </w:r>
+      <w:proofErr w:type="spellEnd"/>
+      <w:r>
+        <w:rPr>
+          <w:color w:val="6600FF"/>
+        </w:rPr>
+        <w:t xml:space="preserve"> a través de un </w:t>
+      </w:r>
+      <w:proofErr w:type="spellStart"/>
+      <w:r>
+        <w:rPr>
+          <w:color w:val="6600FF"/>
+        </w:rPr>
+        <w:t>bundle</w:t>
+      </w:r>
+      <w:proofErr w:type="spellEnd"/>
+      <w:r>
+        <w:rPr>
+          <w:color w:val="6600FF"/>
+        </w:rPr>
+        <w:t xml:space="preserve">. Realizo otros cambios como hacer que el </w:t>
+      </w:r>
+      <w:proofErr w:type="spellStart"/>
+      <w:r>
+        <w:rPr>
+          <w:color w:val="6600FF"/>
+        </w:rPr>
+        <w:t>listview</w:t>
+      </w:r>
+      <w:proofErr w:type="spellEnd"/>
+      <w:r>
+        <w:rPr>
+          <w:color w:val="6600FF"/>
+        </w:rPr>
+        <w:t xml:space="preserve"> se refresque deslizando hacia arriba del </w:t>
+      </w:r>
+      <w:proofErr w:type="spellStart"/>
+      <w:r>
+        <w:rPr>
+          <w:color w:val="6600FF"/>
+        </w:rPr>
+        <w:t>listview</w:t>
+      </w:r>
+      <w:proofErr w:type="spellEnd"/>
+      <w:r>
+        <w:rPr>
+          <w:color w:val="6600FF"/>
+        </w:rPr>
+        <w:t xml:space="preserve"> y cambios en el fichero </w:t>
+      </w:r>
+      <w:proofErr w:type="spellStart"/>
+      <w:r>
+        <w:rPr>
+          <w:color w:val="6600FF"/>
+        </w:rPr>
+        <w:t>gradle</w:t>
+      </w:r>
+      <w:proofErr w:type="spellEnd"/>
+      <w:r>
+        <w:rPr>
+          <w:color w:val="6600FF"/>
+        </w:rPr>
+        <w:t xml:space="preserve"> para añadirle una dependencia.</w:t>
+      </w:r>
     </w:p>
     <w:p>
       <w:pPr>
@@ -1474,7 +1656,7 @@
 </file>
 
 <file path=word/endnotes.xml><?xml version="1.0" encoding="utf-8"?>
-<w:endnotes xmlns:wpc="http://schemas.microsoft.com/office/word/2010/wordprocessingCanvas" xmlns:cx="http://schemas.microsoft.com/office/drawing/2014/chartex" xmlns:cx1="http://schemas.microsoft.com/office/drawing/2015/9/8/chartex" xmlns:mc="http://schemas.openxmlformats.org/markup-compatibility/2006" xmlns:o="urn:schemas-microsoft-com:office:office" xmlns:r="http://schemas.openxmlformats.org/officeDocument/2006/relationships" xmlns:m="http://schemas.openxmlformats.org/officeDocument/2006/math" xmlns:v="urn:schemas-microsoft-com:vml" xmlns:wp14="http://schemas.microsoft.com/office/word/2010/wordprocessingDrawing" xmlns:wp="http://schemas.openxmlformats.org/drawingml/2006/wordprocessingDrawing" xmlns:w10="urn:schemas-microsoft-com:office:word" xmlns:w="http://schemas.openxmlformats.org/wordprocessingml/2006/main" xmlns:w14="http://schemas.microsoft.com/office/word/2010/wordml" xmlns:w15="http://schemas.microsoft.com/office/word/2012/wordml" xmlns:w16se="http://schemas.microsoft.com/office/word/2015/wordml/symex" xmlns:wpg="http://schemas.microsoft.com/office/word/2010/wordprocessingGroup" xmlns:wpi="http://schemas.microsoft.com/office/word/2010/wordprocessingInk" xmlns:wne="http://schemas.microsoft.com/office/word/2006/wordml" xmlns:wps="http://schemas.microsoft.com/office/word/2010/wordprocessingShape" mc:Ignorable="w14 w15 w16se wp14">
+<w:endnotes xmlns:wpc="http://schemas.microsoft.com/office/word/2010/wordprocessingCanvas" xmlns:cx="http://schemas.microsoft.com/office/drawing/2014/chartex" xmlns:cx1="http://schemas.microsoft.com/office/drawing/2015/9/8/chartex" xmlns:cx2="http://schemas.microsoft.com/office/drawing/2015/10/21/chartex" xmlns:cx3="http://schemas.microsoft.com/office/drawing/2016/5/9/chartex" xmlns:cx4="http://schemas.microsoft.com/office/drawing/2016/5/10/chartex" xmlns:cx5="http://schemas.microsoft.com/office/drawing/2016/5/11/chartex" xmlns:cx6="http://schemas.microsoft.com/office/drawing/2016/5/12/chartex" xmlns:cx7="http://schemas.microsoft.com/office/drawing/2016/5/13/chartex" xmlns:cx8="http://schemas.microsoft.com/office/drawing/2016/5/14/chartex" xmlns:mc="http://schemas.openxmlformats.org/markup-compatibility/2006" xmlns:aink="http://schemas.microsoft.com/office/drawing/2016/ink" xmlns:am3d="http://schemas.microsoft.com/office/drawing/2017/model3d" xmlns:o="urn:schemas-microsoft-com:office:office" xmlns:oel="http://schemas.microsoft.com/office/2019/extlst" xmlns:r="http://schemas.openxmlformats.org/officeDocument/2006/relationships" xmlns:m="http://schemas.openxmlformats.org/officeDocument/2006/math" xmlns:v="urn:schemas-microsoft-com:vml" xmlns:wp14="http://schemas.microsoft.com/office/word/2010/wordprocessingDrawing" xmlns:wp="http://schemas.openxmlformats.org/drawingml/2006/wordprocessingDrawing" xmlns:w10="urn:schemas-microsoft-com:office:word" xmlns:w="http://schemas.openxmlformats.org/wordprocessingml/2006/main" xmlns:w14="http://schemas.microsoft.com/office/word/2010/wordml" xmlns:w15="http://schemas.microsoft.com/office/word/2012/wordml" xmlns:w16cex="http://schemas.microsoft.com/office/word/2018/wordml/cex" xmlns:w16cid="http://schemas.microsoft.com/office/word/2016/wordml/cid" xmlns:w16="http://schemas.microsoft.com/office/word/2018/wordml" xmlns:w16du="http://schemas.microsoft.com/office/word/2023/wordml/word16du" xmlns:w16sdtdh="http://schemas.microsoft.com/office/word/2020/wordml/sdtdatahash" xmlns:w16se="http://schemas.microsoft.com/office/word/2015/wordml/symex" xmlns:wpg="http://schemas.microsoft.com/office/word/2010/wordprocessingGroup" xmlns:wpi="http://schemas.microsoft.com/office/word/2010/wordprocessingInk" xmlns:wne="http://schemas.microsoft.com/office/word/2006/wordml" xmlns:wps="http://schemas.microsoft.com/office/word/2010/wordprocessingShape" mc:Ignorable="w14 w15 w16se w16cid w16 w16cex w16sdtdh w16du wp14">
   <w:endnote w:type="separator" w:id="-1">
     <w:p>
       <w:pPr>
@@ -1499,7 +1681,7 @@
 </file>
 
 <file path=word/footer1.xml><?xml version="1.0" encoding="utf-8"?>
-<w:ftr xmlns:wpc="http://schemas.microsoft.com/office/word/2010/wordprocessingCanvas" xmlns:cx="http://schemas.microsoft.com/office/drawing/2014/chartex" xmlns:cx1="http://schemas.microsoft.com/office/drawing/2015/9/8/chartex" xmlns:mc="http://schemas.openxmlformats.org/markup-compatibility/2006" xmlns:o="urn:schemas-microsoft-com:office:office" xmlns:r="http://schemas.openxmlformats.org/officeDocument/2006/relationships" xmlns:m="http://schemas.openxmlformats.org/officeDocument/2006/math" xmlns:v="urn:schemas-microsoft-com:vml" xmlns:wp14="http://schemas.microsoft.com/office/word/2010/wordprocessingDrawing" xmlns:wp="http://schemas.openxmlformats.org/drawingml/2006/wordprocessingDrawing" xmlns:w10="urn:schemas-microsoft-com:office:word" xmlns:w="http://schemas.openxmlformats.org/wordprocessingml/2006/main" xmlns:w14="http://schemas.microsoft.com/office/word/2010/wordml" xmlns:w15="http://schemas.microsoft.com/office/word/2012/wordml" xmlns:w16se="http://schemas.microsoft.com/office/word/2015/wordml/symex" xmlns:wpg="http://schemas.microsoft.com/office/word/2010/wordprocessingGroup" xmlns:wpi="http://schemas.microsoft.com/office/word/2010/wordprocessingInk" xmlns:wne="http://schemas.microsoft.com/office/word/2006/wordml" xmlns:wps="http://schemas.microsoft.com/office/word/2010/wordprocessingShape" mc:Ignorable="w14 w15 w16se wp14">
+<w:ftr xmlns:wpc="http://schemas.microsoft.com/office/word/2010/wordprocessingCanvas" xmlns:cx="http://schemas.microsoft.com/office/drawing/2014/chartex" xmlns:cx1="http://schemas.microsoft.com/office/drawing/2015/9/8/chartex" xmlns:cx2="http://schemas.microsoft.com/office/drawing/2015/10/21/chartex" xmlns:cx3="http://schemas.microsoft.com/office/drawing/2016/5/9/chartex" xmlns:cx4="http://schemas.microsoft.com/office/drawing/2016/5/10/chartex" xmlns:cx5="http://schemas.microsoft.com/office/drawing/2016/5/11/chartex" xmlns:cx6="http://schemas.microsoft.com/office/drawing/2016/5/12/chartex" xmlns:cx7="http://schemas.microsoft.com/office/drawing/2016/5/13/chartex" xmlns:cx8="http://schemas.microsoft.com/office/drawing/2016/5/14/chartex" xmlns:mc="http://schemas.openxmlformats.org/markup-compatibility/2006" xmlns:aink="http://schemas.microsoft.com/office/drawing/2016/ink" xmlns:am3d="http://schemas.microsoft.com/office/drawing/2017/model3d" xmlns:o="urn:schemas-microsoft-com:office:office" xmlns:oel="http://schemas.microsoft.com/office/2019/extlst" xmlns:r="http://schemas.openxmlformats.org/officeDocument/2006/relationships" xmlns:m="http://schemas.openxmlformats.org/officeDocument/2006/math" xmlns:v="urn:schemas-microsoft-com:vml" xmlns:wp14="http://schemas.microsoft.com/office/word/2010/wordprocessingDrawing" xmlns:wp="http://schemas.openxmlformats.org/drawingml/2006/wordprocessingDrawing" xmlns:w10="urn:schemas-microsoft-com:office:word" xmlns:w="http://schemas.openxmlformats.org/wordprocessingml/2006/main" xmlns:w14="http://schemas.microsoft.com/office/word/2010/wordml" xmlns:w15="http://schemas.microsoft.com/office/word/2012/wordml" xmlns:w16cex="http://schemas.microsoft.com/office/word/2018/wordml/cex" xmlns:w16cid="http://schemas.microsoft.com/office/word/2016/wordml/cid" xmlns:w16="http://schemas.microsoft.com/office/word/2018/wordml" xmlns:w16du="http://schemas.microsoft.com/office/word/2023/wordml/word16du" xmlns:w16sdtdh="http://schemas.microsoft.com/office/word/2020/wordml/sdtdatahash" xmlns:w16se="http://schemas.microsoft.com/office/word/2015/wordml/symex" xmlns:wpg="http://schemas.microsoft.com/office/word/2010/wordprocessingGroup" xmlns:wpi="http://schemas.microsoft.com/office/word/2010/wordprocessingInk" xmlns:wne="http://schemas.microsoft.com/office/word/2006/wordml" xmlns:wps="http://schemas.microsoft.com/office/word/2010/wordprocessingShape" mc:Ignorable="w14 w15 w16se w16cid w16 w16cex w16sdtdh w16du wp14">
   <w:p>
     <w:pPr>
       <w:pStyle w:val="Piedepgina"/>
@@ -1509,7 +1691,7 @@
 </file>
 
 <file path=word/footer2.xml><?xml version="1.0" encoding="utf-8"?>
-<w:ftr xmlns:wpc="http://schemas.microsoft.com/office/word/2010/wordprocessingCanvas" xmlns:cx="http://schemas.microsoft.com/office/drawing/2014/chartex" xmlns:cx1="http://schemas.microsoft.com/office/drawing/2015/9/8/chartex" xmlns:mc="http://schemas.openxmlformats.org/markup-compatibility/2006" xmlns:o="urn:schemas-microsoft-com:office:office" xmlns:r="http://schemas.openxmlformats.org/officeDocument/2006/relationships" xmlns:m="http://schemas.openxmlformats.org/officeDocument/2006/math" xmlns:v="urn:schemas-microsoft-com:vml" xmlns:wp14="http://schemas.microsoft.com/office/word/2010/wordprocessingDrawing" xmlns:wp="http://schemas.openxmlformats.org/drawingml/2006/wordprocessingDrawing" xmlns:w10="urn:schemas-microsoft-com:office:word" xmlns:w="http://schemas.openxmlformats.org/wordprocessingml/2006/main" xmlns:w14="http://schemas.microsoft.com/office/word/2010/wordml" xmlns:w15="http://schemas.microsoft.com/office/word/2012/wordml" xmlns:w16se="http://schemas.microsoft.com/office/word/2015/wordml/symex" xmlns:wpg="http://schemas.microsoft.com/office/word/2010/wordprocessingGroup" xmlns:wpi="http://schemas.microsoft.com/office/word/2010/wordprocessingInk" xmlns:wne="http://schemas.microsoft.com/office/word/2006/wordml" xmlns:wps="http://schemas.microsoft.com/office/word/2010/wordprocessingShape" mc:Ignorable="w14 w15 w16se wp14">
+<w:ftr xmlns:wpc="http://schemas.microsoft.com/office/word/2010/wordprocessingCanvas" xmlns:cx="http://schemas.microsoft.com/office/drawing/2014/chartex" xmlns:cx1="http://schemas.microsoft.com/office/drawing/2015/9/8/chartex" xmlns:cx2="http://schemas.microsoft.com/office/drawing/2015/10/21/chartex" xmlns:cx3="http://schemas.microsoft.com/office/drawing/2016/5/9/chartex" xmlns:cx4="http://schemas.microsoft.com/office/drawing/2016/5/10/chartex" xmlns:cx5="http://schemas.microsoft.com/office/drawing/2016/5/11/chartex" xmlns:cx6="http://schemas.microsoft.com/office/drawing/2016/5/12/chartex" xmlns:cx7="http://schemas.microsoft.com/office/drawing/2016/5/13/chartex" xmlns:cx8="http://schemas.microsoft.com/office/drawing/2016/5/14/chartex" xmlns:mc="http://schemas.openxmlformats.org/markup-compatibility/2006" xmlns:aink="http://schemas.microsoft.com/office/drawing/2016/ink" xmlns:am3d="http://schemas.microsoft.com/office/drawing/2017/model3d" xmlns:o="urn:schemas-microsoft-com:office:office" xmlns:oel="http://schemas.microsoft.com/office/2019/extlst" xmlns:r="http://schemas.openxmlformats.org/officeDocument/2006/relationships" xmlns:m="http://schemas.openxmlformats.org/officeDocument/2006/math" xmlns:v="urn:schemas-microsoft-com:vml" xmlns:wp14="http://schemas.microsoft.com/office/word/2010/wordprocessingDrawing" xmlns:wp="http://schemas.openxmlformats.org/drawingml/2006/wordprocessingDrawing" xmlns:w10="urn:schemas-microsoft-com:office:word" xmlns:w="http://schemas.openxmlformats.org/wordprocessingml/2006/main" xmlns:w14="http://schemas.microsoft.com/office/word/2010/wordml" xmlns:w15="http://schemas.microsoft.com/office/word/2012/wordml" xmlns:w16cex="http://schemas.microsoft.com/office/word/2018/wordml/cex" xmlns:w16cid="http://schemas.microsoft.com/office/word/2016/wordml/cid" xmlns:w16="http://schemas.microsoft.com/office/word/2018/wordml" xmlns:w16du="http://schemas.microsoft.com/office/word/2023/wordml/word16du" xmlns:w16sdtdh="http://schemas.microsoft.com/office/word/2020/wordml/sdtdatahash" xmlns:w16se="http://schemas.microsoft.com/office/word/2015/wordml/symex" xmlns:wpg="http://schemas.microsoft.com/office/word/2010/wordprocessingGroup" xmlns:wpi="http://schemas.microsoft.com/office/word/2010/wordprocessingInk" xmlns:wne="http://schemas.microsoft.com/office/word/2006/wordml" xmlns:wps="http://schemas.microsoft.com/office/word/2010/wordprocessingShape" mc:Ignorable="w14 w15 w16se w16cid w16 w16cex w16sdtdh w16du wp14">
   <w:p>
     <w:pPr>
       <w:pStyle w:val="Piedepgina"/>
@@ -1519,7 +1701,7 @@
 </file>
 
 <file path=word/footer3.xml><?xml version="1.0" encoding="utf-8"?>
-<w:ftr xmlns:wpc="http://schemas.microsoft.com/office/word/2010/wordprocessingCanvas" xmlns:cx="http://schemas.microsoft.com/office/drawing/2014/chartex" xmlns:cx1="http://schemas.microsoft.com/office/drawing/2015/9/8/chartex" xmlns:mc="http://schemas.openxmlformats.org/markup-compatibility/2006" xmlns:o="urn:schemas-microsoft-com:office:office" xmlns:r="http://schemas.openxmlformats.org/officeDocument/2006/relationships" xmlns:m="http://schemas.openxmlformats.org/officeDocument/2006/math" xmlns:v="urn:schemas-microsoft-com:vml" xmlns:wp14="http://schemas.microsoft.com/office/word/2010/wordprocessingDrawing" xmlns:wp="http://schemas.openxmlformats.org/drawingml/2006/wordprocessingDrawing" xmlns:w10="urn:schemas-microsoft-com:office:word" xmlns:w="http://schemas.openxmlformats.org/wordprocessingml/2006/main" xmlns:w14="http://schemas.microsoft.com/office/word/2010/wordml" xmlns:w15="http://schemas.microsoft.com/office/word/2012/wordml" xmlns:w16se="http://schemas.microsoft.com/office/word/2015/wordml/symex" xmlns:wpg="http://schemas.microsoft.com/office/word/2010/wordprocessingGroup" xmlns:wpi="http://schemas.microsoft.com/office/word/2010/wordprocessingInk" xmlns:wne="http://schemas.microsoft.com/office/word/2006/wordml" xmlns:wps="http://schemas.microsoft.com/office/word/2010/wordprocessingShape" mc:Ignorable="w14 w15 w16se wp14">
+<w:ftr xmlns:wpc="http://schemas.microsoft.com/office/word/2010/wordprocessingCanvas" xmlns:cx="http://schemas.microsoft.com/office/drawing/2014/chartex" xmlns:cx1="http://schemas.microsoft.com/office/drawing/2015/9/8/chartex" xmlns:cx2="http://schemas.microsoft.com/office/drawing/2015/10/21/chartex" xmlns:cx3="http://schemas.microsoft.com/office/drawing/2016/5/9/chartex" xmlns:cx4="http://schemas.microsoft.com/office/drawing/2016/5/10/chartex" xmlns:cx5="http://schemas.microsoft.com/office/drawing/2016/5/11/chartex" xmlns:cx6="http://schemas.microsoft.com/office/drawing/2016/5/12/chartex" xmlns:cx7="http://schemas.microsoft.com/office/drawing/2016/5/13/chartex" xmlns:cx8="http://schemas.microsoft.com/office/drawing/2016/5/14/chartex" xmlns:mc="http://schemas.openxmlformats.org/markup-compatibility/2006" xmlns:aink="http://schemas.microsoft.com/office/drawing/2016/ink" xmlns:am3d="http://schemas.microsoft.com/office/drawing/2017/model3d" xmlns:o="urn:schemas-microsoft-com:office:office" xmlns:oel="http://schemas.microsoft.com/office/2019/extlst" xmlns:r="http://schemas.openxmlformats.org/officeDocument/2006/relationships" xmlns:m="http://schemas.openxmlformats.org/officeDocument/2006/math" xmlns:v="urn:schemas-microsoft-com:vml" xmlns:wp14="http://schemas.microsoft.com/office/word/2010/wordprocessingDrawing" xmlns:wp="http://schemas.openxmlformats.org/drawingml/2006/wordprocessingDrawing" xmlns:w10="urn:schemas-microsoft-com:office:word" xmlns:w="http://schemas.openxmlformats.org/wordprocessingml/2006/main" xmlns:w14="http://schemas.microsoft.com/office/word/2010/wordml" xmlns:w15="http://schemas.microsoft.com/office/word/2012/wordml" xmlns:w16cex="http://schemas.microsoft.com/office/word/2018/wordml/cex" xmlns:w16cid="http://schemas.microsoft.com/office/word/2016/wordml/cid" xmlns:w16="http://schemas.microsoft.com/office/word/2018/wordml" xmlns:w16du="http://schemas.microsoft.com/office/word/2023/wordml/word16du" xmlns:w16sdtdh="http://schemas.microsoft.com/office/word/2020/wordml/sdtdatahash" xmlns:w16se="http://schemas.microsoft.com/office/word/2015/wordml/symex" xmlns:wpg="http://schemas.microsoft.com/office/word/2010/wordprocessingGroup" xmlns:wpi="http://schemas.microsoft.com/office/word/2010/wordprocessingInk" xmlns:wne="http://schemas.microsoft.com/office/word/2006/wordml" xmlns:wps="http://schemas.microsoft.com/office/word/2010/wordprocessingShape" mc:Ignorable="w14 w15 w16se w16cid w16 w16cex w16sdtdh w16du wp14">
   <w:p>
     <w:pPr>
       <w:pStyle w:val="Piedepgina"/>
@@ -1529,7 +1711,7 @@
 </file>
 
 <file path=word/footnotes.xml><?xml version="1.0" encoding="utf-8"?>
-<w:footnotes xmlns:wpc="http://schemas.microsoft.com/office/word/2010/wordprocessingCanvas" xmlns:cx="http://schemas.microsoft.com/office/drawing/2014/chartex" xmlns:cx1="http://schemas.microsoft.com/office/drawing/2015/9/8/chartex" xmlns:mc="http://schemas.openxmlformats.org/markup-compatibility/2006" xmlns:o="urn:schemas-microsoft-com:office:office" xmlns:r="http://schemas.openxmlformats.org/officeDocument/2006/relationships" xmlns:m="http://schemas.openxmlformats.org/officeDocument/2006/math" xmlns:v="urn:schemas-microsoft-com:vml" xmlns:wp14="http://schemas.microsoft.com/office/word/2010/wordprocessingDrawing" xmlns:wp="http://schemas.openxmlformats.org/drawingml/2006/wordprocessingDrawing" xmlns:w10="urn:schemas-microsoft-com:office:word" xmlns:w="http://schemas.openxmlformats.org/wordprocessingml/2006/main" xmlns:w14="http://schemas.microsoft.com/office/word/2010/wordml" xmlns:w15="http://schemas.microsoft.com/office/word/2012/wordml" xmlns:w16se="http://schemas.microsoft.com/office/word/2015/wordml/symex" xmlns:wpg="http://schemas.microsoft.com/office/word/2010/wordprocessingGroup" xmlns:wpi="http://schemas.microsoft.com/office/word/2010/wordprocessingInk" xmlns:wne="http://schemas.microsoft.com/office/word/2006/wordml" xmlns:wps="http://schemas.microsoft.com/office/word/2010/wordprocessingShape" mc:Ignorable="w14 w15 w16se wp14">
+<w:footnotes xmlns:wpc="http://schemas.microsoft.com/office/word/2010/wordprocessingCanvas" xmlns:cx="http://schemas.microsoft.com/office/drawing/2014/chartex" xmlns:cx1="http://schemas.microsoft.com/office/drawing/2015/9/8/chartex" xmlns:cx2="http://schemas.microsoft.com/office/drawing/2015/10/21/chartex" xmlns:cx3="http://schemas.microsoft.com/office/drawing/2016/5/9/chartex" xmlns:cx4="http://schemas.microsoft.com/office/drawing/2016/5/10/chartex" xmlns:cx5="http://schemas.microsoft.com/office/drawing/2016/5/11/chartex" xmlns:cx6="http://schemas.microsoft.com/office/drawing/2016/5/12/chartex" xmlns:cx7="http://schemas.microsoft.com/office/drawing/2016/5/13/chartex" xmlns:cx8="http://schemas.microsoft.com/office/drawing/2016/5/14/chartex" xmlns:mc="http://schemas.openxmlformats.org/markup-compatibility/2006" xmlns:aink="http://schemas.microsoft.com/office/drawing/2016/ink" xmlns:am3d="http://schemas.microsoft.com/office/drawing/2017/model3d" xmlns:o="urn:schemas-microsoft-com:office:office" xmlns:oel="http://schemas.microsoft.com/office/2019/extlst" xmlns:r="http://schemas.openxmlformats.org/officeDocument/2006/relationships" xmlns:m="http://schemas.openxmlformats.org/officeDocument/2006/math" xmlns:v="urn:schemas-microsoft-com:vml" xmlns:wp14="http://schemas.microsoft.com/office/word/2010/wordprocessingDrawing" xmlns:wp="http://schemas.openxmlformats.org/drawingml/2006/wordprocessingDrawing" xmlns:w10="urn:schemas-microsoft-com:office:word" xmlns:w="http://schemas.openxmlformats.org/wordprocessingml/2006/main" xmlns:w14="http://schemas.microsoft.com/office/word/2010/wordml" xmlns:w15="http://schemas.microsoft.com/office/word/2012/wordml" xmlns:w16cex="http://schemas.microsoft.com/office/word/2018/wordml/cex" xmlns:w16cid="http://schemas.microsoft.com/office/word/2016/wordml/cid" xmlns:w16="http://schemas.microsoft.com/office/word/2018/wordml" xmlns:w16du="http://schemas.microsoft.com/office/word/2023/wordml/word16du" xmlns:w16sdtdh="http://schemas.microsoft.com/office/word/2020/wordml/sdtdatahash" xmlns:w16se="http://schemas.microsoft.com/office/word/2015/wordml/symex" xmlns:wpg="http://schemas.microsoft.com/office/word/2010/wordprocessingGroup" xmlns:wpi="http://schemas.microsoft.com/office/word/2010/wordprocessingInk" xmlns:wne="http://schemas.microsoft.com/office/word/2006/wordml" xmlns:wps="http://schemas.microsoft.com/office/word/2010/wordprocessingShape" mc:Ignorable="w14 w15 w16se w16cid w16 w16cex w16sdtdh w16du wp14">
   <w:footnote w:type="separator" w:id="-1">
     <w:p>
       <w:pPr>
@@ -1554,7 +1736,7 @@
 </file>
 
 <file path=word/header1.xml><?xml version="1.0" encoding="utf-8"?>
-<w:hdr xmlns:wpc="http://schemas.microsoft.com/office/word/2010/wordprocessingCanvas" xmlns:cx="http://schemas.microsoft.com/office/drawing/2014/chartex" xmlns:cx1="http://schemas.microsoft.com/office/drawing/2015/9/8/chartex" xmlns:mc="http://schemas.openxmlformats.org/markup-compatibility/2006" xmlns:o="urn:schemas-microsoft-com:office:office" xmlns:r="http://schemas.openxmlformats.org/officeDocument/2006/relationships" xmlns:m="http://schemas.openxmlformats.org/officeDocument/2006/math" xmlns:v="urn:schemas-microsoft-com:vml" xmlns:wp14="http://schemas.microsoft.com/office/word/2010/wordprocessingDrawing" xmlns:wp="http://schemas.openxmlformats.org/drawingml/2006/wordprocessingDrawing" xmlns:w10="urn:schemas-microsoft-com:office:word" xmlns:w="http://schemas.openxmlformats.org/wordprocessingml/2006/main" xmlns:w14="http://schemas.microsoft.com/office/word/2010/wordml" xmlns:w15="http://schemas.microsoft.com/office/word/2012/wordml" xmlns:w16se="http://schemas.microsoft.com/office/word/2015/wordml/symex" xmlns:wpg="http://schemas.microsoft.com/office/word/2010/wordprocessingGroup" xmlns:wpi="http://schemas.microsoft.com/office/word/2010/wordprocessingInk" xmlns:wne="http://schemas.microsoft.com/office/word/2006/wordml" xmlns:wps="http://schemas.microsoft.com/office/word/2010/wordprocessingShape" mc:Ignorable="w14 w15 w16se wp14">
+<w:hdr xmlns:wpc="http://schemas.microsoft.com/office/word/2010/wordprocessingCanvas" xmlns:cx="http://schemas.microsoft.com/office/drawing/2014/chartex" xmlns:cx1="http://schemas.microsoft.com/office/drawing/2015/9/8/chartex" xmlns:cx2="http://schemas.microsoft.com/office/drawing/2015/10/21/chartex" xmlns:cx3="http://schemas.microsoft.com/office/drawing/2016/5/9/chartex" xmlns:cx4="http://schemas.microsoft.com/office/drawing/2016/5/10/chartex" xmlns:cx5="http://schemas.microsoft.com/office/drawing/2016/5/11/chartex" xmlns:cx6="http://schemas.microsoft.com/office/drawing/2016/5/12/chartex" xmlns:cx7="http://schemas.microsoft.com/office/drawing/2016/5/13/chartex" xmlns:cx8="http://schemas.microsoft.com/office/drawing/2016/5/14/chartex" xmlns:mc="http://schemas.openxmlformats.org/markup-compatibility/2006" xmlns:aink="http://schemas.microsoft.com/office/drawing/2016/ink" xmlns:am3d="http://schemas.microsoft.com/office/drawing/2017/model3d" xmlns:o="urn:schemas-microsoft-com:office:office" xmlns:oel="http://schemas.microsoft.com/office/2019/extlst" xmlns:r="http://schemas.openxmlformats.org/officeDocument/2006/relationships" xmlns:m="http://schemas.openxmlformats.org/officeDocument/2006/math" xmlns:v="urn:schemas-microsoft-com:vml" xmlns:wp14="http://schemas.microsoft.com/office/word/2010/wordprocessingDrawing" xmlns:wp="http://schemas.openxmlformats.org/drawingml/2006/wordprocessingDrawing" xmlns:w10="urn:schemas-microsoft-com:office:word" xmlns:w="http://schemas.openxmlformats.org/wordprocessingml/2006/main" xmlns:w14="http://schemas.microsoft.com/office/word/2010/wordml" xmlns:w15="http://schemas.microsoft.com/office/word/2012/wordml" xmlns:w16cex="http://schemas.microsoft.com/office/word/2018/wordml/cex" xmlns:w16cid="http://schemas.microsoft.com/office/word/2016/wordml/cid" xmlns:w16="http://schemas.microsoft.com/office/word/2018/wordml" xmlns:w16du="http://schemas.microsoft.com/office/word/2023/wordml/word16du" xmlns:w16sdtdh="http://schemas.microsoft.com/office/word/2020/wordml/sdtdatahash" xmlns:w16se="http://schemas.microsoft.com/office/word/2015/wordml/symex" xmlns:wpg="http://schemas.microsoft.com/office/word/2010/wordprocessingGroup" xmlns:wpi="http://schemas.microsoft.com/office/word/2010/wordprocessingInk" xmlns:wne="http://schemas.microsoft.com/office/word/2006/wordml" xmlns:wps="http://schemas.microsoft.com/office/word/2010/wordprocessingShape" mc:Ignorable="w14 w15 w16se w16cid w16 w16cex w16sdtdh w16du wp14">
   <w:p>
     <w:pPr>
       <w:pStyle w:val="Encabezado"/>
@@ -1564,7 +1746,7 @@
 </file>
 
 <file path=word/header2.xml><?xml version="1.0" encoding="utf-8"?>
-<w:hdr xmlns:wpc="http://schemas.microsoft.com/office/word/2010/wordprocessingCanvas" xmlns:cx="http://schemas.microsoft.com/office/drawing/2014/chartex" xmlns:cx1="http://schemas.microsoft.com/office/drawing/2015/9/8/chartex" xmlns:mc="http://schemas.openxmlformats.org/markup-compatibility/2006" xmlns:o="urn:schemas-microsoft-com:office:office" xmlns:r="http://schemas.openxmlformats.org/officeDocument/2006/relationships" xmlns:m="http://schemas.openxmlformats.org/officeDocument/2006/math" xmlns:v="urn:schemas-microsoft-com:vml" xmlns:wp14="http://schemas.microsoft.com/office/word/2010/wordprocessingDrawing" xmlns:wp="http://schemas.openxmlformats.org/drawingml/2006/wordprocessingDrawing" xmlns:w10="urn:schemas-microsoft-com:office:word" xmlns:w="http://schemas.openxmlformats.org/wordprocessingml/2006/main" xmlns:w14="http://schemas.microsoft.com/office/word/2010/wordml" xmlns:w15="http://schemas.microsoft.com/office/word/2012/wordml" xmlns:w16se="http://schemas.microsoft.com/office/word/2015/wordml/symex" xmlns:wpg="http://schemas.microsoft.com/office/word/2010/wordprocessingGroup" xmlns:wpi="http://schemas.microsoft.com/office/word/2010/wordprocessingInk" xmlns:wne="http://schemas.microsoft.com/office/word/2006/wordml" xmlns:wps="http://schemas.microsoft.com/office/word/2010/wordprocessingShape" mc:Ignorable="w14 w15 w16se wp14">
+<w:hdr xmlns:wpc="http://schemas.microsoft.com/office/word/2010/wordprocessingCanvas" xmlns:cx="http://schemas.microsoft.com/office/drawing/2014/chartex" xmlns:cx1="http://schemas.microsoft.com/office/drawing/2015/9/8/chartex" xmlns:cx2="http://schemas.microsoft.com/office/drawing/2015/10/21/chartex" xmlns:cx3="http://schemas.microsoft.com/office/drawing/2016/5/9/chartex" xmlns:cx4="http://schemas.microsoft.com/office/drawing/2016/5/10/chartex" xmlns:cx5="http://schemas.microsoft.com/office/drawing/2016/5/11/chartex" xmlns:cx6="http://schemas.microsoft.com/office/drawing/2016/5/12/chartex" xmlns:cx7="http://schemas.microsoft.com/office/drawing/2016/5/13/chartex" xmlns:cx8="http://schemas.microsoft.com/office/drawing/2016/5/14/chartex" xmlns:mc="http://schemas.openxmlformats.org/markup-compatibility/2006" xmlns:aink="http://schemas.microsoft.com/office/drawing/2016/ink" xmlns:am3d="http://schemas.microsoft.com/office/drawing/2017/model3d" xmlns:o="urn:schemas-microsoft-com:office:office" xmlns:oel="http://schemas.microsoft.com/office/2019/extlst" xmlns:r="http://schemas.openxmlformats.org/officeDocument/2006/relationships" xmlns:m="http://schemas.openxmlformats.org/officeDocument/2006/math" xmlns:v="urn:schemas-microsoft-com:vml" xmlns:wp14="http://schemas.microsoft.com/office/word/2010/wordprocessingDrawing" xmlns:wp="http://schemas.openxmlformats.org/drawingml/2006/wordprocessingDrawing" xmlns:w10="urn:schemas-microsoft-com:office:word" xmlns:w="http://schemas.openxmlformats.org/wordprocessingml/2006/main" xmlns:w14="http://schemas.microsoft.com/office/word/2010/wordml" xmlns:w15="http://schemas.microsoft.com/office/word/2012/wordml" xmlns:w16cex="http://schemas.microsoft.com/office/word/2018/wordml/cex" xmlns:w16cid="http://schemas.microsoft.com/office/word/2016/wordml/cid" xmlns:w16="http://schemas.microsoft.com/office/word/2018/wordml" xmlns:w16du="http://schemas.microsoft.com/office/word/2023/wordml/word16du" xmlns:w16sdtdh="http://schemas.microsoft.com/office/word/2020/wordml/sdtdatahash" xmlns:w16se="http://schemas.microsoft.com/office/word/2015/wordml/symex" xmlns:wpg="http://schemas.microsoft.com/office/word/2010/wordprocessingGroup" xmlns:wpi="http://schemas.microsoft.com/office/word/2010/wordprocessingInk" xmlns:wne="http://schemas.microsoft.com/office/word/2006/wordml" xmlns:wps="http://schemas.microsoft.com/office/word/2010/wordprocessingShape" mc:Ignorable="w14 w15 w16se w16cid w16 w16cex w16sdtdh w16du wp14">
   <w:p>
     <w:pPr>
       <w:pStyle w:val="Encabezado"/>
@@ -1603,22 +1785,14 @@
     </w:r>
     <w:proofErr w:type="spellEnd"/>
     <w:r>
-      <w:t xml:space="preserve"> y Yosef Guillermo </w:t>
-    </w:r>
-    <w:proofErr w:type="spellStart"/>
-    <w:r>
-      <w:t>Karam</w:t>
-    </w:r>
-    <w:proofErr w:type="spellEnd"/>
-    <w:r>
-      <w:t xml:space="preserve"> Müller</w:t>
+      <w:t xml:space="preserve"> y Yosef Guillermo Karam Müller</w:t>
     </w:r>
   </w:p>
 </w:hdr>
 </file>
 
 <file path=word/header3.xml><?xml version="1.0" encoding="utf-8"?>
-<w:hdr xmlns:wpc="http://schemas.microsoft.com/office/word/2010/wordprocessingCanvas" xmlns:cx="http://schemas.microsoft.com/office/drawing/2014/chartex" xmlns:cx1="http://schemas.microsoft.com/office/drawing/2015/9/8/chartex" xmlns:mc="http://schemas.openxmlformats.org/markup-compatibility/2006" xmlns:o="urn:schemas-microsoft-com:office:office" xmlns:r="http://schemas.openxmlformats.org/officeDocument/2006/relationships" xmlns:m="http://schemas.openxmlformats.org/officeDocument/2006/math" xmlns:v="urn:schemas-microsoft-com:vml" xmlns:wp14="http://schemas.microsoft.com/office/word/2010/wordprocessingDrawing" xmlns:wp="http://schemas.openxmlformats.org/drawingml/2006/wordprocessingDrawing" xmlns:w10="urn:schemas-microsoft-com:office:word" xmlns:w="http://schemas.openxmlformats.org/wordprocessingml/2006/main" xmlns:w14="http://schemas.microsoft.com/office/word/2010/wordml" xmlns:w15="http://schemas.microsoft.com/office/word/2012/wordml" xmlns:w16se="http://schemas.microsoft.com/office/word/2015/wordml/symex" xmlns:wpg="http://schemas.microsoft.com/office/word/2010/wordprocessingGroup" xmlns:wpi="http://schemas.microsoft.com/office/word/2010/wordprocessingInk" xmlns:wne="http://schemas.microsoft.com/office/word/2006/wordml" xmlns:wps="http://schemas.microsoft.com/office/word/2010/wordprocessingShape" mc:Ignorable="w14 w15 w16se wp14">
+<w:hdr xmlns:wpc="http://schemas.microsoft.com/office/word/2010/wordprocessingCanvas" xmlns:cx="http://schemas.microsoft.com/office/drawing/2014/chartex" xmlns:cx1="http://schemas.microsoft.com/office/drawing/2015/9/8/chartex" xmlns:cx2="http://schemas.microsoft.com/office/drawing/2015/10/21/chartex" xmlns:cx3="http://schemas.microsoft.com/office/drawing/2016/5/9/chartex" xmlns:cx4="http://schemas.microsoft.com/office/drawing/2016/5/10/chartex" xmlns:cx5="http://schemas.microsoft.com/office/drawing/2016/5/11/chartex" xmlns:cx6="http://schemas.microsoft.com/office/drawing/2016/5/12/chartex" xmlns:cx7="http://schemas.microsoft.com/office/drawing/2016/5/13/chartex" xmlns:cx8="http://schemas.microsoft.com/office/drawing/2016/5/14/chartex" xmlns:mc="http://schemas.openxmlformats.org/markup-compatibility/2006" xmlns:aink="http://schemas.microsoft.com/office/drawing/2016/ink" xmlns:am3d="http://schemas.microsoft.com/office/drawing/2017/model3d" xmlns:o="urn:schemas-microsoft-com:office:office" xmlns:oel="http://schemas.microsoft.com/office/2019/extlst" xmlns:r="http://schemas.openxmlformats.org/officeDocument/2006/relationships" xmlns:m="http://schemas.openxmlformats.org/officeDocument/2006/math" xmlns:v="urn:schemas-microsoft-com:vml" xmlns:wp14="http://schemas.microsoft.com/office/word/2010/wordprocessingDrawing" xmlns:wp="http://schemas.openxmlformats.org/drawingml/2006/wordprocessingDrawing" xmlns:w10="urn:schemas-microsoft-com:office:word" xmlns:w="http://schemas.openxmlformats.org/wordprocessingml/2006/main" xmlns:w14="http://schemas.microsoft.com/office/word/2010/wordml" xmlns:w15="http://schemas.microsoft.com/office/word/2012/wordml" xmlns:w16cex="http://schemas.microsoft.com/office/word/2018/wordml/cex" xmlns:w16cid="http://schemas.microsoft.com/office/word/2016/wordml/cid" xmlns:w16="http://schemas.microsoft.com/office/word/2018/wordml" xmlns:w16du="http://schemas.microsoft.com/office/word/2023/wordml/word16du" xmlns:w16sdtdh="http://schemas.microsoft.com/office/word/2020/wordml/sdtdatahash" xmlns:w16se="http://schemas.microsoft.com/office/word/2015/wordml/symex" xmlns:wpg="http://schemas.microsoft.com/office/word/2010/wordprocessingGroup" xmlns:wpi="http://schemas.microsoft.com/office/word/2010/wordprocessingInk" xmlns:wne="http://schemas.microsoft.com/office/word/2006/wordml" xmlns:wps="http://schemas.microsoft.com/office/word/2010/wordprocessingShape" mc:Ignorable="w14 w15 w16se w16cid w16 w16cex w16sdtdh w16du wp14">
   <w:p>
     <w:pPr>
       <w:pStyle w:val="Encabezado"/>
@@ -1628,7 +1802,7 @@
 </file>
 
 <file path=word/numbering.xml><?xml version="1.0" encoding="utf-8"?>
-<w:numbering xmlns:wpc="http://schemas.microsoft.com/office/word/2010/wordprocessingCanvas" xmlns:cx="http://schemas.microsoft.com/office/drawing/2014/chartex" xmlns:cx1="http://schemas.microsoft.com/office/drawing/2015/9/8/chartex" xmlns:mc="http://schemas.openxmlformats.org/markup-compatibility/2006" xmlns:o="urn:schemas-microsoft-com:office:office" xmlns:r="http://schemas.openxmlformats.org/officeDocument/2006/relationships" xmlns:m="http://schemas.openxmlformats.org/officeDocument/2006/math" xmlns:v="urn:schemas-microsoft-com:vml" xmlns:wp14="http://schemas.microsoft.com/office/word/2010/wordprocessingDrawing" xmlns:wp="http://schemas.openxmlformats.org/drawingml/2006/wordprocessingDrawing" xmlns:w10="urn:schemas-microsoft-com:office:word" xmlns:w="http://schemas.openxmlformats.org/wordprocessingml/2006/main" xmlns:w14="http://schemas.microsoft.com/office/word/2010/wordml" xmlns:w15="http://schemas.microsoft.com/office/word/2012/wordml" xmlns:w16se="http://schemas.microsoft.com/office/word/2015/wordml/symex" xmlns:wpg="http://schemas.microsoft.com/office/word/2010/wordprocessingGroup" xmlns:wpi="http://schemas.microsoft.com/office/word/2010/wordprocessingInk" xmlns:wne="http://schemas.microsoft.com/office/word/2006/wordml" xmlns:wps="http://schemas.microsoft.com/office/word/2010/wordprocessingShape" mc:Ignorable="w14 w15 w16se wp14">
+<w:numbering xmlns:wpc="http://schemas.microsoft.com/office/word/2010/wordprocessingCanvas" xmlns:cx="http://schemas.microsoft.com/office/drawing/2014/chartex" xmlns:cx1="http://schemas.microsoft.com/office/drawing/2015/9/8/chartex" xmlns:cx2="http://schemas.microsoft.com/office/drawing/2015/10/21/chartex" xmlns:cx3="http://schemas.microsoft.com/office/drawing/2016/5/9/chartex" xmlns:cx4="http://schemas.microsoft.com/office/drawing/2016/5/10/chartex" xmlns:cx5="http://schemas.microsoft.com/office/drawing/2016/5/11/chartex" xmlns:cx6="http://schemas.microsoft.com/office/drawing/2016/5/12/chartex" xmlns:cx7="http://schemas.microsoft.com/office/drawing/2016/5/13/chartex" xmlns:cx8="http://schemas.microsoft.com/office/drawing/2016/5/14/chartex" xmlns:mc="http://schemas.openxmlformats.org/markup-compatibility/2006" xmlns:aink="http://schemas.microsoft.com/office/drawing/2016/ink" xmlns:am3d="http://schemas.microsoft.com/office/drawing/2017/model3d" xmlns:o="urn:schemas-microsoft-com:office:office" xmlns:oel="http://schemas.microsoft.com/office/2019/extlst" xmlns:r="http://schemas.openxmlformats.org/officeDocument/2006/relationships" xmlns:m="http://schemas.openxmlformats.org/officeDocument/2006/math" xmlns:v="urn:schemas-microsoft-com:vml" xmlns:wp14="http://schemas.microsoft.com/office/word/2010/wordprocessingDrawing" xmlns:wp="http://schemas.openxmlformats.org/drawingml/2006/wordprocessingDrawing" xmlns:w10="urn:schemas-microsoft-com:office:word" xmlns:w="http://schemas.openxmlformats.org/wordprocessingml/2006/main" xmlns:w14="http://schemas.microsoft.com/office/word/2010/wordml" xmlns:w15="http://schemas.microsoft.com/office/word/2012/wordml" xmlns:w16cex="http://schemas.microsoft.com/office/word/2018/wordml/cex" xmlns:w16cid="http://schemas.microsoft.com/office/word/2016/wordml/cid" xmlns:w16="http://schemas.microsoft.com/office/word/2018/wordml" xmlns:w16du="http://schemas.microsoft.com/office/word/2023/wordml/word16du" xmlns:w16sdtdh="http://schemas.microsoft.com/office/word/2020/wordml/sdtdatahash" xmlns:w16se="http://schemas.microsoft.com/office/word/2015/wordml/symex" xmlns:wpg="http://schemas.microsoft.com/office/word/2010/wordprocessingGroup" xmlns:wpi="http://schemas.microsoft.com/office/word/2010/wordprocessingInk" xmlns:wne="http://schemas.microsoft.com/office/word/2006/wordml" xmlns:wps="http://schemas.microsoft.com/office/word/2010/wordprocessingShape" mc:Ignorable="w14 w15 w16se w16cid w16 w16cex w16sdtdh w16du wp14">
   <w:abstractNum w:abstractNumId="0" w15:restartNumberingAfterBreak="0">
     <w:nsid w:val="1F860785"/>
     <w:multiLevelType w:val="hybridMultilevel"/>
@@ -2336,32 +2510,32 @@
       </w:pPr>
     </w:lvl>
   </w:abstractNum>
-  <w:num w:numId="1">
+  <w:num w:numId="1" w16cid:durableId="703942859">
     <w:abstractNumId w:val="2"/>
   </w:num>
-  <w:num w:numId="2">
+  <w:num w:numId="2" w16cid:durableId="305473300">
     <w:abstractNumId w:val="3"/>
   </w:num>
-  <w:num w:numId="3">
+  <w:num w:numId="3" w16cid:durableId="872379799">
     <w:abstractNumId w:val="1"/>
   </w:num>
-  <w:num w:numId="4">
+  <w:num w:numId="4" w16cid:durableId="1972174929">
     <w:abstractNumId w:val="0"/>
   </w:num>
-  <w:num w:numId="5">
+  <w:num w:numId="5" w16cid:durableId="762458409">
     <w:abstractNumId w:val="4"/>
   </w:num>
-  <w:num w:numId="6">
+  <w:num w:numId="6" w16cid:durableId="864103059">
     <w:abstractNumId w:val="6"/>
   </w:num>
-  <w:num w:numId="7">
+  <w:num w:numId="7" w16cid:durableId="414473659">
     <w:abstractNumId w:val="5"/>
   </w:num>
 </w:numbering>
 </file>
 
 <file path=word/styles.xml><?xml version="1.0" encoding="utf-8"?>
-<w:styles xmlns:mc="http://schemas.openxmlformats.org/markup-compatibility/2006" xmlns:r="http://schemas.openxmlformats.org/officeDocument/2006/relationships" xmlns:w="http://schemas.openxmlformats.org/wordprocessingml/2006/main" xmlns:w14="http://schemas.microsoft.com/office/word/2010/wordml" xmlns:w15="http://schemas.microsoft.com/office/word/2012/wordml" xmlns:w16se="http://schemas.microsoft.com/office/word/2015/wordml/symex" mc:Ignorable="w14 w15 w16se">
+<w:styles xmlns:mc="http://schemas.openxmlformats.org/markup-compatibility/2006" xmlns:r="http://schemas.openxmlformats.org/officeDocument/2006/relationships" xmlns:w="http://schemas.openxmlformats.org/wordprocessingml/2006/main" xmlns:w14="http://schemas.microsoft.com/office/word/2010/wordml" xmlns:w15="http://schemas.microsoft.com/office/word/2012/wordml" xmlns:w16cex="http://schemas.microsoft.com/office/word/2018/wordml/cex" xmlns:w16cid="http://schemas.microsoft.com/office/word/2016/wordml/cid" xmlns:w16="http://schemas.microsoft.com/office/word/2018/wordml" xmlns:w16du="http://schemas.microsoft.com/office/word/2023/wordml/word16du" xmlns:w16sdtdh="http://schemas.microsoft.com/office/word/2020/wordml/sdtdatahash" xmlns:w16se="http://schemas.microsoft.com/office/word/2015/wordml/symex" mc:Ignorable="w14 w15 w16se w16cid w16 w16cex w16sdtdh w16du">
   <w:docDefaults>
     <w:rPrDefault>
       <w:rPr>
@@ -2377,7 +2551,7 @@
       </w:pPr>
     </w:pPrDefault>
   </w:docDefaults>
-  <w:latentStyles w:defLockedState="0" w:defUIPriority="99" w:defSemiHidden="0" w:defUnhideWhenUsed="0" w:defQFormat="0" w:count="371">
+  <w:latentStyles w:defLockedState="0" w:defUIPriority="99" w:defSemiHidden="0" w:defUnhideWhenUsed="0" w:defQFormat="0" w:count="376">
     <w:lsdException w:name="Normal" w:uiPriority="0" w:qFormat="1"/>
     <w:lsdException w:name="heading 1" w:uiPriority="9" w:qFormat="1"/>
     <w:lsdException w:name="heading 2" w:semiHidden="1" w:uiPriority="9" w:unhideWhenUsed="1" w:qFormat="1"/>
@@ -2749,6 +2923,11 @@
     <w:lsdException w:name="List Table 5 Dark Accent 6" w:uiPriority="50"/>
     <w:lsdException w:name="List Table 6 Colorful Accent 6" w:uiPriority="51"/>
     <w:lsdException w:name="List Table 7 Colorful Accent 6" w:uiPriority="52"/>
+    <w:lsdException w:name="Mention" w:semiHidden="1" w:unhideWhenUsed="1"/>
+    <w:lsdException w:name="Smart Hyperlink" w:semiHidden="1" w:unhideWhenUsed="1"/>
+    <w:lsdException w:name="Hashtag" w:semiHidden="1" w:unhideWhenUsed="1"/>
+    <w:lsdException w:name="Unresolved Mention" w:semiHidden="1" w:unhideWhenUsed="1"/>
+    <w:lsdException w:name="Smart Link" w:semiHidden="1" w:unhideWhenUsed="1"/>
   </w:latentStyles>
   <w:style w:type="paragraph" w:default="1" w:styleId="Normal">
     <w:name w:val="Normal"/>

</xml_diff>